<commit_message>
simplified the runOUGMF model to just use bobyqa and updated the figures based on reviews
</commit_message>
<xml_diff>
--- a/Susquehanna_Summary.docx
+++ b/Susquehanna_Summary.docx
@@ -41,13 +41,13 @@
         <w:pStyle w:val="Date"/>
       </w:pPr>
       <w:r>
-        <w:t xml:space="preserve">January</w:t>
+        <w:t xml:space="preserve">July</w:t>
       </w:r>
       <w:r>
         <w:t xml:space="preserve"> </w:t>
       </w:r>
       <w:r>
-        <w:t xml:space="preserve">10,</w:t>
+        <w:t xml:space="preserve">21,</w:t>
       </w:r>
       <w:r>
         <w:t xml:space="preserve"> </w:t>
@@ -668,19 +668,16 @@
       </w:r>
       <m:oMath>
         <m:r>
-          <m:rPr/>
           <m:t>k</m:t>
         </m:r>
         <m:sSup>
           <m:e>
             <m:r>
-              <m:rPr/>
               <m:t>m</m:t>
             </m:r>
           </m:e>
           <m:sup>
             <m:r>
-              <m:rPr/>
               <m:t>2</m:t>
             </m:r>
           </m:sup>
@@ -3422,9 +3419,2234 @@
         <w:pStyle w:val="FirstParagraph"/>
       </w:pPr>
       <w:r>
-        <w:t xml:space="preserve">[1] 0.982614 [1] 0.9612889</w:t>
+        <w:t xml:space="preserve">[1] 0.982614</w:t>
+      </w:r>
+      <w:r>
+        <w:t xml:space="preserve"> </w:t>
+      </w:r>
+      <w:r>
+        <w:t xml:space="preserve">[1] 0.9612889</w:t>
+      </w:r>
+      <w:r>
+        <w:t xml:space="preserve"> </w:t>
+      </w:r>
+      <w:r>
+        <w:t xml:space="preserve">Estimate Std. Error z value Pr(&gt;|z^2|)</w:t>
+      </w:r>
+      <w:r>
+        <w:t xml:space="preserve"> </w:t>
+      </w:r>
+      <w:r>
+        <w:t xml:space="preserve">log_SD_st -0.425463151 0.09956111 -4.2733871 1.925258e-05</w:t>
+      </w:r>
+      <w:r>
+        <w:t xml:space="preserve"> </w:t>
+      </w:r>
+      <w:r>
+        <w:t xml:space="preserve">rho_st 0.981456785 0.00581361 168.8205422 0.000000e+00</w:t>
+      </w:r>
+      <w:r>
+        <w:t xml:space="preserve"> </w:t>
+      </w:r>
+      <w:r>
+        <w:t xml:space="preserve">log_sigmaIID -0.640287218 0.07875054 -8.1305759 4.272556e-16</w:t>
+      </w:r>
+      <w:r>
+        <w:t xml:space="preserve"> </w:t>
+      </w:r>
+      <w:r>
+        <w:t xml:space="preserve">log_mean -3.406665992 0.30200794 -11.2800542 1.646445e-29</w:t>
+      </w:r>
+      <w:r>
+        <w:t xml:space="preserve"> </w:t>
+      </w:r>
+      <w:r>
+        <w:t xml:space="preserve">log_extradetectionSD -1.221627551 0.06786354 -18.0012348 1.905236e-72</w:t>
+      </w:r>
+      <w:r>
+        <w:t xml:space="preserve"> </w:t>
+      </w:r>
+      <w:r>
+        <w:t xml:space="preserve">rhot -0.052837346 0.20809477 -0.2539100 7.995651e-01</w:t>
+      </w:r>
+      <w:r>
+        <w:t xml:space="preserve"> </w:t>
+      </w:r>
+      <w:r>
+        <w:t xml:space="preserve">log_sigmat -0.270388440 0.17260840 -1.5664849 1.172352e-01</w:t>
+      </w:r>
+      <w:r>
+        <w:t xml:space="preserve"> </w:t>
+      </w:r>
+      <w:r>
+        <w:t xml:space="preserve">gamma_j 1.119523134 0.15484459 7.2299788 4.830693e-13</w:t>
+      </w:r>
+      <w:r>
+        <w:t xml:space="preserve"> </w:t>
+      </w:r>
+      <w:r>
+        <w:t xml:space="preserve">gamma_j 0.041895544 0.08335533 0.5026139 6.152358e-01</w:t>
+      </w:r>
+      <w:r>
+        <w:t xml:space="preserve"> </w:t>
+      </w:r>
+      <w:r>
+        <w:t xml:space="preserve">gamma_j 0.021577771 0.11343679 0.1902185 8.491380e-01</w:t>
+      </w:r>
+      <w:r>
+        <w:t xml:space="preserve"> </w:t>
+      </w:r>
+      <w:r>
+        <w:t xml:space="preserve">gamma_j 0.053736166 0.10595474 0.5071615 6.120415e-01</w:t>
+      </w:r>
+      <w:r>
+        <w:t xml:space="preserve"> </w:t>
+      </w:r>
+      <w:r>
+        <w:t xml:space="preserve">gamma_j -0.679362076 0.16051623 -4.2323575 2.312544e-05</w:t>
+      </w:r>
+      <w:r>
+        <w:t xml:space="preserve"> </w:t>
+      </w:r>
+      <w:r>
+        <w:t xml:space="preserve">gamma_j 0.005152736 0.04066992 0.1266965 8.991806e-01</w:t>
+      </w:r>
+      <w:r>
+        <w:t xml:space="preserve"> </w:t>
+      </w:r>
+      <w:r>
+        <w:t xml:space="preserve">gamma_j -0.010616536 0.04636297 -0.2289874 8.188787e-01</w:t>
+      </w:r>
+      <w:r>
+        <w:t xml:space="preserve"> </w:t>
+      </w:r>
+      <w:r>
+        <w:t xml:space="preserve">gamma_j -0.060143923 0.05769235 -1.0424939 2.971827e-01</w:t>
+      </w:r>
+      <w:r>
+        <w:t xml:space="preserve"> </w:t>
+      </w:r>
+      <w:r>
+        <w:t xml:space="preserve">log_detectrate 0.080543604 0.02254424 3.5726914 3.533310e-04</w:t>
+      </w:r>
+      <w:r>
+        <w:t xml:space="preserve"> </w:t>
+      </w:r>
+      <w:r>
+        <w:t xml:space="preserve">log_theta_vec -2.051798394 0.18777934 -10.9266459 8.596749e-28</w:t>
+      </w:r>
+      <w:r>
+        <w:t xml:space="preserve"> </w:t>
+      </w:r>
+      <w:r>
+        <w:t xml:space="preserve">Estimate Std. Error z value Pr(&gt;|z^2|)</w:t>
+      </w:r>
+      <w:r>
+        <w:t xml:space="preserve"> </w:t>
+      </w:r>
+      <w:r>
+        <w:t xml:space="preserve">mean_N 44.398478268 7.78598835 5.7023561 1.181626e-08</w:t>
+      </w:r>
+      <w:r>
+        <w:t xml:space="preserve"> </w:t>
+      </w:r>
+      <w:r>
+        <w:t xml:space="preserve">log_mean -3.406665992 0.30200794 -11.2800542 1.646445e-29</w:t>
+      </w:r>
+      <w:r>
+        <w:t xml:space="preserve"> </w:t>
+      </w:r>
+      <w:r>
+        <w:t xml:space="preserve">mu 0.033151544 0.01001203 3.3111712 9.290636e-04</w:t>
+      </w:r>
+      <w:r>
+        <w:t xml:space="preserve"> </w:t>
+      </w:r>
+      <w:r>
+        <w:t xml:space="preserve">gamma_j 1.119523134 0.15484459 7.2299788 4.830693e-13</w:t>
+      </w:r>
+      <w:r>
+        <w:t xml:space="preserve"> </w:t>
+      </w:r>
+      <w:r>
+        <w:t xml:space="preserve">gamma_j 0.041895544 0.08335533 0.5026139 6.152358e-01</w:t>
+      </w:r>
+      <w:r>
+        <w:t xml:space="preserve"> </w:t>
+      </w:r>
+      <w:r>
+        <w:t xml:space="preserve">gamma_j 0.021577771 0.11343679 0.1902185 8.491380e-01</w:t>
+      </w:r>
+      <w:r>
+        <w:t xml:space="preserve"> </w:t>
+      </w:r>
+      <w:r>
+        <w:t xml:space="preserve">gamma_j 0.053736166 0.10595474 0.5071615 6.120415e-01</w:t>
+      </w:r>
+      <w:r>
+        <w:t xml:space="preserve"> </w:t>
+      </w:r>
+      <w:r>
+        <w:t xml:space="preserve">gamma_j -0.679362076 0.16051623 -4.2323575 2.312544e-05</w:t>
+      </w:r>
+      <w:r>
+        <w:t xml:space="preserve"> </w:t>
+      </w:r>
+      <w:r>
+        <w:t xml:space="preserve">gamma_j 0.005152736 0.04066992 0.1266965 8.991806e-01</w:t>
+      </w:r>
+      <w:r>
+        <w:t xml:space="preserve"> </w:t>
+      </w:r>
+      <w:r>
+        <w:t xml:space="preserve">gamma_j -0.010616536 0.04636297 -0.2289874 8.188787e-01</w:t>
+      </w:r>
+      <w:r>
+        <w:t xml:space="preserve"> </w:t>
+      </w:r>
+      <w:r>
+        <w:t xml:space="preserve">gamma_j -0.060143923 0.05769235 -1.0424939 2.971827e-01</w:t>
+      </w:r>
+      <w:r>
+        <w:t xml:space="preserve"> </w:t>
+      </w:r>
+      <w:r>
+        <w:t xml:space="preserve">detectrate 1.083876107 0.02443516 44.3572336 0.000000e+00</w:t>
+      </w:r>
+      <w:r>
+        <w:t xml:space="preserve"> </w:t>
+      </w:r>
+      <w:r>
+        <w:t xml:space="preserve">extradetectionSD 0.294750055 0.02000278 14.7354525 3.816325e-49</w:t>
+      </w:r>
+      <w:r>
+        <w:t xml:space="preserve"> </w:t>
+      </w:r>
+      <w:r>
+        <w:t xml:space="preserve">sigmaIID 0.527140998 0.04151264 12.6983262 6.040790e-37</w:t>
+      </w:r>
+      <w:r>
+        <w:t xml:space="preserve"> </w:t>
+      </w:r>
+      <w:r>
+        <w:t xml:space="preserve">log_theta_vec 0.000000000 0.00000000 NaN NaN</w:t>
+      </w:r>
+      <w:r>
+        <w:t xml:space="preserve"> </w:t>
+      </w:r>
+      <w:r>
+        <w:t xml:space="preserve">log_theta_vec -2.051798394 0.18777934 -10.9266459 8.596749e-28</w:t>
+      </w:r>
+      <w:r>
+        <w:t xml:space="preserve"> </w:t>
+      </w:r>
+      <w:r>
+        <w:t xml:space="preserve">theta 1.000000000 0.00000000 Inf 0.000000e+00</w:t>
+      </w:r>
+      <w:r>
+        <w:t xml:space="preserve"> </w:t>
+      </w:r>
+      <w:r>
+        <w:t xml:space="preserve">SDinput 1.000000000 0.00000000 Inf 0.000000e+00</w:t>
+      </w:r>
+      <w:r>
+        <w:t xml:space="preserve"> </w:t>
+      </w:r>
+      <w:r>
+        <w:t xml:space="preserve">rhot -0.052837346 0.20809477 -0.2539100 7.995651e-01</w:t>
+      </w:r>
+      <w:r>
+        <w:t xml:space="preserve"> </w:t>
+      </w:r>
+      <w:r>
+        <w:t xml:space="preserve">sigmat 0.763083025 0.13171454 5.7934609 6.895053e-09</w:t>
+      </w:r>
+      <w:r>
+        <w:t xml:space="preserve"> </w:t>
+      </w:r>
+      <w:r>
+        <w:t xml:space="preserve">rho_st 0.981456785 0.00581361 168.8205422 0.000000e+00</w:t>
+      </w:r>
+      <w:r>
+        <w:t xml:space="preserve"> </w:t>
+      </w:r>
+      <w:r>
+        <w:t xml:space="preserve">theta_st 0.128503596 0.02413032 5.3253994 1.007315e-07</w:t>
+      </w:r>
+      <w:r>
+        <w:t xml:space="preserve"> </w:t>
+      </w:r>
+      <w:r>
+        <w:t xml:space="preserve">SDinput_st 0.653467061 0.06505990 10.0440828 9.755091e-24</w:t>
+      </w:r>
+      <w:r>
+        <w:t xml:space="preserve"> </w:t>
+      </w:r>
+      <w:r>
+        <w:t xml:space="preserve">sigmaIID 0.527140998 0.04151264 12.6983262 6.040790e-37</w:t>
       </w:r>
     </w:p>
+    <w:p>
+      <w:pPr>
+        <w:pStyle w:val="TableCaption"/>
+      </w:pPr>
+      <w:r>
+        <w:t xml:space="preserve">Table continues below</w:t>
+      </w:r>
+    </w:p>
+    <w:tbl>
+      <w:tblPr>
+        <w:tblStyle w:val="TableNormal"/>
+        <w:tblW w:type="pct" w:w="0.0"/>
+        <w:tblLook w:firstRow="1"/>
+        <w:tblCaption w:val="Table continues below"/>
+      </w:tblPr>
+      <w:tblGrid/>
+      <w:tr>
+        <w:trPr>
+          <w:cnfStyle w:firstRow="1"/>
+        </w:trPr>
+        <w:tc>
+          <w:tcPr>
+            <w:tcBorders>
+              <w:bottom w:val="single"/>
+            </w:tcBorders>
+            <w:vAlign w:val="bottom"/>
+          </w:tcPr>
+          <w:p>
+            <w:pPr>
+              <w:pStyle w:val="Compact"/>
+              <w:jc w:val="center"/>
+            </w:pPr>
+            <w:r>
+              <w:t xml:space="preserve"> </w:t>
+            </w:r>
+          </w:p>
+        </w:tc>
+        <w:tc>
+          <w:tcPr>
+            <w:tcBorders>
+              <w:bottom w:val="single"/>
+            </w:tcBorders>
+            <w:vAlign w:val="bottom"/>
+          </w:tcPr>
+          <w:p>
+            <w:pPr>
+              <w:pStyle w:val="Compact"/>
+              <w:jc w:val="center"/>
+            </w:pPr>
+            <w:r>
+              <w:t xml:space="preserve">Estimate</w:t>
+            </w:r>
+          </w:p>
+        </w:tc>
+        <w:tc>
+          <w:tcPr>
+            <w:tcBorders>
+              <w:bottom w:val="single"/>
+            </w:tcBorders>
+            <w:vAlign w:val="bottom"/>
+          </w:tcPr>
+          <w:p>
+            <w:pPr>
+              <w:pStyle w:val="Compact"/>
+              <w:jc w:val="center"/>
+            </w:pPr>
+            <w:r>
+              <w:t xml:space="preserve">Std. Error</w:t>
+            </w:r>
+          </w:p>
+        </w:tc>
+        <w:tc>
+          <w:tcPr>
+            <w:tcBorders>
+              <w:bottom w:val="single"/>
+            </w:tcBorders>
+            <w:vAlign w:val="bottom"/>
+          </w:tcPr>
+          <w:p>
+            <w:pPr>
+              <w:pStyle w:val="Compact"/>
+              <w:jc w:val="center"/>
+            </w:pPr>
+            <w:r>
+              <w:t xml:space="preserve">z value</w:t>
+            </w:r>
+          </w:p>
+        </w:tc>
+      </w:tr>
+      <w:tr>
+        <w:tc>
+          <w:p>
+            <w:pPr>
+              <w:pStyle w:val="Compact"/>
+              <w:jc w:val="center"/>
+            </w:pPr>
+            <w:r>
+              <w:rPr>
+                <w:b/>
+              </w:rPr>
+              <w:t xml:space="preserve">mean_N</w:t>
+            </w:r>
+          </w:p>
+        </w:tc>
+        <w:tc>
+          <w:p>
+            <w:pPr>
+              <w:pStyle w:val="Compact"/>
+              <w:jc w:val="center"/>
+            </w:pPr>
+            <w:r>
+              <w:t xml:space="preserve">4e+01</w:t>
+            </w:r>
+          </w:p>
+        </w:tc>
+        <w:tc>
+          <w:p>
+            <w:pPr>
+              <w:pStyle w:val="Compact"/>
+              <w:jc w:val="center"/>
+            </w:pPr>
+            <w:r>
+              <w:t xml:space="preserve">8e+00</w:t>
+            </w:r>
+          </w:p>
+        </w:tc>
+        <w:tc>
+          <w:p>
+            <w:pPr>
+              <w:pStyle w:val="Compact"/>
+              <w:jc w:val="center"/>
+            </w:pPr>
+            <w:r>
+              <w:t xml:space="preserve">6e+00</w:t>
+            </w:r>
+          </w:p>
+        </w:tc>
+      </w:tr>
+      <w:tr>
+        <w:tc>
+          <w:p>
+            <w:pPr>
+              <w:pStyle w:val="Compact"/>
+              <w:jc w:val="center"/>
+            </w:pPr>
+            <w:r>
+              <w:rPr>
+                <w:b/>
+              </w:rPr>
+              <w:t xml:space="preserve">log_mean</w:t>
+            </w:r>
+          </w:p>
+        </w:tc>
+        <w:tc>
+          <w:p>
+            <w:pPr>
+              <w:pStyle w:val="Compact"/>
+              <w:jc w:val="center"/>
+            </w:pPr>
+            <w:r>
+              <w:t xml:space="preserve">-3e+00</w:t>
+            </w:r>
+          </w:p>
+        </w:tc>
+        <w:tc>
+          <w:p>
+            <w:pPr>
+              <w:pStyle w:val="Compact"/>
+              <w:jc w:val="center"/>
+            </w:pPr>
+            <w:r>
+              <w:t xml:space="preserve">3e-01</w:t>
+            </w:r>
+          </w:p>
+        </w:tc>
+        <w:tc>
+          <w:p>
+            <w:pPr>
+              <w:pStyle w:val="Compact"/>
+              <w:jc w:val="center"/>
+            </w:pPr>
+            <w:r>
+              <w:t xml:space="preserve">-1e+01</w:t>
+            </w:r>
+          </w:p>
+        </w:tc>
+      </w:tr>
+      <w:tr>
+        <w:tc>
+          <w:p>
+            <w:pPr>
+              <w:pStyle w:val="Compact"/>
+              <w:jc w:val="center"/>
+            </w:pPr>
+            <w:r>
+              <w:rPr>
+                <w:b/>
+              </w:rPr>
+              <w:t xml:space="preserve">mu</w:t>
+            </w:r>
+          </w:p>
+        </w:tc>
+        <w:tc>
+          <w:p>
+            <w:pPr>
+              <w:pStyle w:val="Compact"/>
+              <w:jc w:val="center"/>
+            </w:pPr>
+            <w:r>
+              <w:t xml:space="preserve">3e-02</w:t>
+            </w:r>
+          </w:p>
+        </w:tc>
+        <w:tc>
+          <w:p>
+            <w:pPr>
+              <w:pStyle w:val="Compact"/>
+              <w:jc w:val="center"/>
+            </w:pPr>
+            <w:r>
+              <w:t xml:space="preserve">1e-02</w:t>
+            </w:r>
+          </w:p>
+        </w:tc>
+        <w:tc>
+          <w:p>
+            <w:pPr>
+              <w:pStyle w:val="Compact"/>
+              <w:jc w:val="center"/>
+            </w:pPr>
+            <w:r>
+              <w:t xml:space="preserve">3e+00</w:t>
+            </w:r>
+          </w:p>
+        </w:tc>
+      </w:tr>
+      <w:tr>
+        <w:tc>
+          <w:p>
+            <w:pPr>
+              <w:pStyle w:val="Compact"/>
+              <w:jc w:val="center"/>
+            </w:pPr>
+            <w:r>
+              <w:rPr>
+                <w:b/>
+              </w:rPr>
+              <w:t xml:space="preserve">gamma_j</w:t>
+            </w:r>
+          </w:p>
+        </w:tc>
+        <w:tc>
+          <w:p>
+            <w:pPr>
+              <w:pStyle w:val="Compact"/>
+              <w:jc w:val="center"/>
+            </w:pPr>
+            <w:r>
+              <w:t xml:space="preserve">1e+00</w:t>
+            </w:r>
+          </w:p>
+        </w:tc>
+        <w:tc>
+          <w:p>
+            <w:pPr>
+              <w:pStyle w:val="Compact"/>
+              <w:jc w:val="center"/>
+            </w:pPr>
+            <w:r>
+              <w:t xml:space="preserve">2e-01</w:t>
+            </w:r>
+          </w:p>
+        </w:tc>
+        <w:tc>
+          <w:p>
+            <w:pPr>
+              <w:pStyle w:val="Compact"/>
+              <w:jc w:val="center"/>
+            </w:pPr>
+            <w:r>
+              <w:t xml:space="preserve">7e+00</w:t>
+            </w:r>
+          </w:p>
+        </w:tc>
+      </w:tr>
+      <w:tr>
+        <w:tc>
+          <w:p>
+            <w:pPr>
+              <w:pStyle w:val="Compact"/>
+              <w:jc w:val="center"/>
+            </w:pPr>
+            <w:r>
+              <w:rPr>
+                <w:b/>
+              </w:rPr>
+              <w:t xml:space="preserve">gamma_j</w:t>
+            </w:r>
+          </w:p>
+        </w:tc>
+        <w:tc>
+          <w:p>
+            <w:pPr>
+              <w:pStyle w:val="Compact"/>
+              <w:jc w:val="center"/>
+            </w:pPr>
+            <w:r>
+              <w:t xml:space="preserve">4e-02</w:t>
+            </w:r>
+          </w:p>
+        </w:tc>
+        <w:tc>
+          <w:p>
+            <w:pPr>
+              <w:pStyle w:val="Compact"/>
+              <w:jc w:val="center"/>
+            </w:pPr>
+            <w:r>
+              <w:t xml:space="preserve">8e-02</w:t>
+            </w:r>
+          </w:p>
+        </w:tc>
+        <w:tc>
+          <w:p>
+            <w:pPr>
+              <w:pStyle w:val="Compact"/>
+              <w:jc w:val="center"/>
+            </w:pPr>
+            <w:r>
+              <w:t xml:space="preserve">5e-01</w:t>
+            </w:r>
+          </w:p>
+        </w:tc>
+      </w:tr>
+      <w:tr>
+        <w:tc>
+          <w:p>
+            <w:pPr>
+              <w:pStyle w:val="Compact"/>
+              <w:jc w:val="center"/>
+            </w:pPr>
+            <w:r>
+              <w:rPr>
+                <w:b/>
+              </w:rPr>
+              <w:t xml:space="preserve">gamma_j</w:t>
+            </w:r>
+          </w:p>
+        </w:tc>
+        <w:tc>
+          <w:p>
+            <w:pPr>
+              <w:pStyle w:val="Compact"/>
+              <w:jc w:val="center"/>
+            </w:pPr>
+            <w:r>
+              <w:t xml:space="preserve">2e-02</w:t>
+            </w:r>
+          </w:p>
+        </w:tc>
+        <w:tc>
+          <w:p>
+            <w:pPr>
+              <w:pStyle w:val="Compact"/>
+              <w:jc w:val="center"/>
+            </w:pPr>
+            <w:r>
+              <w:t xml:space="preserve">1e-01</w:t>
+            </w:r>
+          </w:p>
+        </w:tc>
+        <w:tc>
+          <w:p>
+            <w:pPr>
+              <w:pStyle w:val="Compact"/>
+              <w:jc w:val="center"/>
+            </w:pPr>
+            <w:r>
+              <w:t xml:space="preserve">2e-01</w:t>
+            </w:r>
+          </w:p>
+        </w:tc>
+      </w:tr>
+      <w:tr>
+        <w:tc>
+          <w:p>
+            <w:pPr>
+              <w:pStyle w:val="Compact"/>
+              <w:jc w:val="center"/>
+            </w:pPr>
+            <w:r>
+              <w:rPr>
+                <w:b/>
+              </w:rPr>
+              <w:t xml:space="preserve">gamma_j</w:t>
+            </w:r>
+          </w:p>
+        </w:tc>
+        <w:tc>
+          <w:p>
+            <w:pPr>
+              <w:pStyle w:val="Compact"/>
+              <w:jc w:val="center"/>
+            </w:pPr>
+            <w:r>
+              <w:t xml:space="preserve">5e-02</w:t>
+            </w:r>
+          </w:p>
+        </w:tc>
+        <w:tc>
+          <w:p>
+            <w:pPr>
+              <w:pStyle w:val="Compact"/>
+              <w:jc w:val="center"/>
+            </w:pPr>
+            <w:r>
+              <w:t xml:space="preserve">1e-01</w:t>
+            </w:r>
+          </w:p>
+        </w:tc>
+        <w:tc>
+          <w:p>
+            <w:pPr>
+              <w:pStyle w:val="Compact"/>
+              <w:jc w:val="center"/>
+            </w:pPr>
+            <w:r>
+              <w:t xml:space="preserve">5e-01</w:t>
+            </w:r>
+          </w:p>
+        </w:tc>
+      </w:tr>
+      <w:tr>
+        <w:tc>
+          <w:p>
+            <w:pPr>
+              <w:pStyle w:val="Compact"/>
+              <w:jc w:val="center"/>
+            </w:pPr>
+            <w:r>
+              <w:rPr>
+                <w:b/>
+              </w:rPr>
+              <w:t xml:space="preserve">gamma_j</w:t>
+            </w:r>
+          </w:p>
+        </w:tc>
+        <w:tc>
+          <w:p>
+            <w:pPr>
+              <w:pStyle w:val="Compact"/>
+              <w:jc w:val="center"/>
+            </w:pPr>
+            <w:r>
+              <w:t xml:space="preserve">-7e-01</w:t>
+            </w:r>
+          </w:p>
+        </w:tc>
+        <w:tc>
+          <w:p>
+            <w:pPr>
+              <w:pStyle w:val="Compact"/>
+              <w:jc w:val="center"/>
+            </w:pPr>
+            <w:r>
+              <w:t xml:space="preserve">2e-01</w:t>
+            </w:r>
+          </w:p>
+        </w:tc>
+        <w:tc>
+          <w:p>
+            <w:pPr>
+              <w:pStyle w:val="Compact"/>
+              <w:jc w:val="center"/>
+            </w:pPr>
+            <w:r>
+              <w:t xml:space="preserve">-4e+00</w:t>
+            </w:r>
+          </w:p>
+        </w:tc>
+      </w:tr>
+      <w:tr>
+        <w:tc>
+          <w:p>
+            <w:pPr>
+              <w:pStyle w:val="Compact"/>
+              <w:jc w:val="center"/>
+            </w:pPr>
+            <w:r>
+              <w:rPr>
+                <w:b/>
+              </w:rPr>
+              <w:t xml:space="preserve">gamma_j</w:t>
+            </w:r>
+          </w:p>
+        </w:tc>
+        <w:tc>
+          <w:p>
+            <w:pPr>
+              <w:pStyle w:val="Compact"/>
+              <w:jc w:val="center"/>
+            </w:pPr>
+            <w:r>
+              <w:t xml:space="preserve">5e-03</w:t>
+            </w:r>
+          </w:p>
+        </w:tc>
+        <w:tc>
+          <w:p>
+            <w:pPr>
+              <w:pStyle w:val="Compact"/>
+              <w:jc w:val="center"/>
+            </w:pPr>
+            <w:r>
+              <w:t xml:space="preserve">4e-02</w:t>
+            </w:r>
+          </w:p>
+        </w:tc>
+        <w:tc>
+          <w:p>
+            <w:pPr>
+              <w:pStyle w:val="Compact"/>
+              <w:jc w:val="center"/>
+            </w:pPr>
+            <w:r>
+              <w:t xml:space="preserve">1e-01</w:t>
+            </w:r>
+          </w:p>
+        </w:tc>
+      </w:tr>
+      <w:tr>
+        <w:tc>
+          <w:p>
+            <w:pPr>
+              <w:pStyle w:val="Compact"/>
+              <w:jc w:val="center"/>
+            </w:pPr>
+            <w:r>
+              <w:rPr>
+                <w:b/>
+              </w:rPr>
+              <w:t xml:space="preserve">gamma_j</w:t>
+            </w:r>
+          </w:p>
+        </w:tc>
+        <w:tc>
+          <w:p>
+            <w:pPr>
+              <w:pStyle w:val="Compact"/>
+              <w:jc w:val="center"/>
+            </w:pPr>
+            <w:r>
+              <w:t xml:space="preserve">-1e-02</w:t>
+            </w:r>
+          </w:p>
+        </w:tc>
+        <w:tc>
+          <w:p>
+            <w:pPr>
+              <w:pStyle w:val="Compact"/>
+              <w:jc w:val="center"/>
+            </w:pPr>
+            <w:r>
+              <w:t xml:space="preserve">5e-02</w:t>
+            </w:r>
+          </w:p>
+        </w:tc>
+        <w:tc>
+          <w:p>
+            <w:pPr>
+              <w:pStyle w:val="Compact"/>
+              <w:jc w:val="center"/>
+            </w:pPr>
+            <w:r>
+              <w:t xml:space="preserve">-2e-01</w:t>
+            </w:r>
+          </w:p>
+        </w:tc>
+      </w:tr>
+      <w:tr>
+        <w:tc>
+          <w:p>
+            <w:pPr>
+              <w:pStyle w:val="Compact"/>
+              <w:jc w:val="center"/>
+            </w:pPr>
+            <w:r>
+              <w:rPr>
+                <w:b/>
+              </w:rPr>
+              <w:t xml:space="preserve">gamma_j</w:t>
+            </w:r>
+          </w:p>
+        </w:tc>
+        <w:tc>
+          <w:p>
+            <w:pPr>
+              <w:pStyle w:val="Compact"/>
+              <w:jc w:val="center"/>
+            </w:pPr>
+            <w:r>
+              <w:t xml:space="preserve">-6e-02</w:t>
+            </w:r>
+          </w:p>
+        </w:tc>
+        <w:tc>
+          <w:p>
+            <w:pPr>
+              <w:pStyle w:val="Compact"/>
+              <w:jc w:val="center"/>
+            </w:pPr>
+            <w:r>
+              <w:t xml:space="preserve">6e-02</w:t>
+            </w:r>
+          </w:p>
+        </w:tc>
+        <w:tc>
+          <w:p>
+            <w:pPr>
+              <w:pStyle w:val="Compact"/>
+              <w:jc w:val="center"/>
+            </w:pPr>
+            <w:r>
+              <w:t xml:space="preserve">-1e+00</w:t>
+            </w:r>
+          </w:p>
+        </w:tc>
+      </w:tr>
+      <w:tr>
+        <w:tc>
+          <w:p>
+            <w:pPr>
+              <w:pStyle w:val="Compact"/>
+              <w:jc w:val="center"/>
+            </w:pPr>
+            <w:r>
+              <w:rPr>
+                <w:b/>
+              </w:rPr>
+              <w:t xml:space="preserve">detectrate</w:t>
+            </w:r>
+          </w:p>
+        </w:tc>
+        <w:tc>
+          <w:p>
+            <w:pPr>
+              <w:pStyle w:val="Compact"/>
+              <w:jc w:val="center"/>
+            </w:pPr>
+            <w:r>
+              <w:t xml:space="preserve">1e+00</w:t>
+            </w:r>
+          </w:p>
+        </w:tc>
+        <w:tc>
+          <w:p>
+            <w:pPr>
+              <w:pStyle w:val="Compact"/>
+              <w:jc w:val="center"/>
+            </w:pPr>
+            <w:r>
+              <w:t xml:space="preserve">2e-02</w:t>
+            </w:r>
+          </w:p>
+        </w:tc>
+        <w:tc>
+          <w:p>
+            <w:pPr>
+              <w:pStyle w:val="Compact"/>
+              <w:jc w:val="center"/>
+            </w:pPr>
+            <w:r>
+              <w:t xml:space="preserve">4e+01</w:t>
+            </w:r>
+          </w:p>
+        </w:tc>
+      </w:tr>
+      <w:tr>
+        <w:tc>
+          <w:p>
+            <w:pPr>
+              <w:pStyle w:val="Compact"/>
+              <w:jc w:val="center"/>
+            </w:pPr>
+            <w:r>
+              <w:rPr>
+                <w:b/>
+              </w:rPr>
+              <w:t xml:space="preserve">extradetectionSD</w:t>
+            </w:r>
+          </w:p>
+        </w:tc>
+        <w:tc>
+          <w:p>
+            <w:pPr>
+              <w:pStyle w:val="Compact"/>
+              <w:jc w:val="center"/>
+            </w:pPr>
+            <w:r>
+              <w:t xml:space="preserve">3e-01</w:t>
+            </w:r>
+          </w:p>
+        </w:tc>
+        <w:tc>
+          <w:p>
+            <w:pPr>
+              <w:pStyle w:val="Compact"/>
+              <w:jc w:val="center"/>
+            </w:pPr>
+            <w:r>
+              <w:t xml:space="preserve">2e-02</w:t>
+            </w:r>
+          </w:p>
+        </w:tc>
+        <w:tc>
+          <w:p>
+            <w:pPr>
+              <w:pStyle w:val="Compact"/>
+              <w:jc w:val="center"/>
+            </w:pPr>
+            <w:r>
+              <w:t xml:space="preserve">1e+01</w:t>
+            </w:r>
+          </w:p>
+        </w:tc>
+      </w:tr>
+      <w:tr>
+        <w:tc>
+          <w:p>
+            <w:pPr>
+              <w:pStyle w:val="Compact"/>
+              <w:jc w:val="center"/>
+            </w:pPr>
+            <w:r>
+              <w:rPr>
+                <w:b/>
+              </w:rPr>
+              <w:t xml:space="preserve">sigmaIID</w:t>
+            </w:r>
+          </w:p>
+        </w:tc>
+        <w:tc>
+          <w:p>
+            <w:pPr>
+              <w:pStyle w:val="Compact"/>
+              <w:jc w:val="center"/>
+            </w:pPr>
+            <w:r>
+              <w:t xml:space="preserve">5e-01</w:t>
+            </w:r>
+          </w:p>
+        </w:tc>
+        <w:tc>
+          <w:p>
+            <w:pPr>
+              <w:pStyle w:val="Compact"/>
+              <w:jc w:val="center"/>
+            </w:pPr>
+            <w:r>
+              <w:t xml:space="preserve">4e-02</w:t>
+            </w:r>
+          </w:p>
+        </w:tc>
+        <w:tc>
+          <w:p>
+            <w:pPr>
+              <w:pStyle w:val="Compact"/>
+              <w:jc w:val="center"/>
+            </w:pPr>
+            <w:r>
+              <w:t xml:space="preserve">1e+01</w:t>
+            </w:r>
+          </w:p>
+        </w:tc>
+      </w:tr>
+      <w:tr>
+        <w:tc>
+          <w:p>
+            <w:pPr>
+              <w:pStyle w:val="Compact"/>
+              <w:jc w:val="center"/>
+            </w:pPr>
+            <w:r>
+              <w:rPr>
+                <w:b/>
+              </w:rPr>
+              <w:t xml:space="preserve">log_theta_vec</w:t>
+            </w:r>
+          </w:p>
+        </w:tc>
+        <w:tc>
+          <w:p>
+            <w:pPr>
+              <w:pStyle w:val="Compact"/>
+              <w:jc w:val="center"/>
+            </w:pPr>
+            <w:r>
+              <w:t xml:space="preserve">0e+00</w:t>
+            </w:r>
+          </w:p>
+        </w:tc>
+        <w:tc>
+          <w:p>
+            <w:pPr>
+              <w:pStyle w:val="Compact"/>
+              <w:jc w:val="center"/>
+            </w:pPr>
+            <w:r>
+              <w:t xml:space="preserve">0e+00</w:t>
+            </w:r>
+          </w:p>
+        </w:tc>
+        <w:tc>
+          <w:p>
+            <w:pPr>
+              <w:pStyle w:val="Compact"/>
+              <w:jc w:val="center"/>
+            </w:pPr>
+            <w:r>
+              <w:t xml:space="preserve">NaN</w:t>
+            </w:r>
+          </w:p>
+        </w:tc>
+      </w:tr>
+      <w:tr>
+        <w:tc>
+          <w:p>
+            <w:pPr>
+              <w:pStyle w:val="Compact"/>
+              <w:jc w:val="center"/>
+            </w:pPr>
+            <w:r>
+              <w:rPr>
+                <w:b/>
+              </w:rPr>
+              <w:t xml:space="preserve">log_theta_vec</w:t>
+            </w:r>
+          </w:p>
+        </w:tc>
+        <w:tc>
+          <w:p>
+            <w:pPr>
+              <w:pStyle w:val="Compact"/>
+              <w:jc w:val="center"/>
+            </w:pPr>
+            <w:r>
+              <w:t xml:space="preserve">-2e+00</w:t>
+            </w:r>
+          </w:p>
+        </w:tc>
+        <w:tc>
+          <w:p>
+            <w:pPr>
+              <w:pStyle w:val="Compact"/>
+              <w:jc w:val="center"/>
+            </w:pPr>
+            <w:r>
+              <w:t xml:space="preserve">2e-01</w:t>
+            </w:r>
+          </w:p>
+        </w:tc>
+        <w:tc>
+          <w:p>
+            <w:pPr>
+              <w:pStyle w:val="Compact"/>
+              <w:jc w:val="center"/>
+            </w:pPr>
+            <w:r>
+              <w:t xml:space="preserve">-1e+01</w:t>
+            </w:r>
+          </w:p>
+        </w:tc>
+      </w:tr>
+      <w:tr>
+        <w:tc>
+          <w:p>
+            <w:pPr>
+              <w:pStyle w:val="Compact"/>
+              <w:jc w:val="center"/>
+            </w:pPr>
+            <w:r>
+              <w:rPr>
+                <w:b/>
+              </w:rPr>
+              <w:t xml:space="preserve">theta</w:t>
+            </w:r>
+          </w:p>
+        </w:tc>
+        <w:tc>
+          <w:p>
+            <w:pPr>
+              <w:pStyle w:val="Compact"/>
+              <w:jc w:val="center"/>
+            </w:pPr>
+            <w:r>
+              <w:t xml:space="preserve">1e+00</w:t>
+            </w:r>
+          </w:p>
+        </w:tc>
+        <w:tc>
+          <w:p>
+            <w:pPr>
+              <w:pStyle w:val="Compact"/>
+              <w:jc w:val="center"/>
+            </w:pPr>
+            <w:r>
+              <w:t xml:space="preserve">0e+00</w:t>
+            </w:r>
+          </w:p>
+        </w:tc>
+        <w:tc>
+          <w:p>
+            <w:pPr>
+              <w:pStyle w:val="Compact"/>
+              <w:jc w:val="center"/>
+            </w:pPr>
+            <w:r>
+              <w:t xml:space="preserve">Inf</w:t>
+            </w:r>
+          </w:p>
+        </w:tc>
+      </w:tr>
+      <w:tr>
+        <w:tc>
+          <w:p>
+            <w:pPr>
+              <w:pStyle w:val="Compact"/>
+              <w:jc w:val="center"/>
+            </w:pPr>
+            <w:r>
+              <w:rPr>
+                <w:b/>
+              </w:rPr>
+              <w:t xml:space="preserve">SDinput</w:t>
+            </w:r>
+          </w:p>
+        </w:tc>
+        <w:tc>
+          <w:p>
+            <w:pPr>
+              <w:pStyle w:val="Compact"/>
+              <w:jc w:val="center"/>
+            </w:pPr>
+            <w:r>
+              <w:t xml:space="preserve">1e+00</w:t>
+            </w:r>
+          </w:p>
+        </w:tc>
+        <w:tc>
+          <w:p>
+            <w:pPr>
+              <w:pStyle w:val="Compact"/>
+              <w:jc w:val="center"/>
+            </w:pPr>
+            <w:r>
+              <w:t xml:space="preserve">0e+00</w:t>
+            </w:r>
+          </w:p>
+        </w:tc>
+        <w:tc>
+          <w:p>
+            <w:pPr>
+              <w:pStyle w:val="Compact"/>
+              <w:jc w:val="center"/>
+            </w:pPr>
+            <w:r>
+              <w:t xml:space="preserve">Inf</w:t>
+            </w:r>
+          </w:p>
+        </w:tc>
+      </w:tr>
+      <w:tr>
+        <w:tc>
+          <w:p>
+            <w:pPr>
+              <w:pStyle w:val="Compact"/>
+              <w:jc w:val="center"/>
+            </w:pPr>
+            <w:r>
+              <w:rPr>
+                <w:b/>
+              </w:rPr>
+              <w:t xml:space="preserve">rhot</w:t>
+            </w:r>
+          </w:p>
+        </w:tc>
+        <w:tc>
+          <w:p>
+            <w:pPr>
+              <w:pStyle w:val="Compact"/>
+              <w:jc w:val="center"/>
+            </w:pPr>
+            <w:r>
+              <w:t xml:space="preserve">-5e-02</w:t>
+            </w:r>
+          </w:p>
+        </w:tc>
+        <w:tc>
+          <w:p>
+            <w:pPr>
+              <w:pStyle w:val="Compact"/>
+              <w:jc w:val="center"/>
+            </w:pPr>
+            <w:r>
+              <w:t xml:space="preserve">2e-01</w:t>
+            </w:r>
+          </w:p>
+        </w:tc>
+        <w:tc>
+          <w:p>
+            <w:pPr>
+              <w:pStyle w:val="Compact"/>
+              <w:jc w:val="center"/>
+            </w:pPr>
+            <w:r>
+              <w:t xml:space="preserve">-3e-01</w:t>
+            </w:r>
+          </w:p>
+        </w:tc>
+      </w:tr>
+      <w:tr>
+        <w:tc>
+          <w:p>
+            <w:pPr>
+              <w:pStyle w:val="Compact"/>
+              <w:jc w:val="center"/>
+            </w:pPr>
+            <w:r>
+              <w:rPr>
+                <w:b/>
+              </w:rPr>
+              <w:t xml:space="preserve">sigmat</w:t>
+            </w:r>
+          </w:p>
+        </w:tc>
+        <w:tc>
+          <w:p>
+            <w:pPr>
+              <w:pStyle w:val="Compact"/>
+              <w:jc w:val="center"/>
+            </w:pPr>
+            <w:r>
+              <w:t xml:space="preserve">8e-01</w:t>
+            </w:r>
+          </w:p>
+        </w:tc>
+        <w:tc>
+          <w:p>
+            <w:pPr>
+              <w:pStyle w:val="Compact"/>
+              <w:jc w:val="center"/>
+            </w:pPr>
+            <w:r>
+              <w:t xml:space="preserve">1e-01</w:t>
+            </w:r>
+          </w:p>
+        </w:tc>
+        <w:tc>
+          <w:p>
+            <w:pPr>
+              <w:pStyle w:val="Compact"/>
+              <w:jc w:val="center"/>
+            </w:pPr>
+            <w:r>
+              <w:t xml:space="preserve">6e+00</w:t>
+            </w:r>
+          </w:p>
+        </w:tc>
+      </w:tr>
+      <w:tr>
+        <w:tc>
+          <w:p>
+            <w:pPr>
+              <w:pStyle w:val="Compact"/>
+              <w:jc w:val="center"/>
+            </w:pPr>
+            <w:r>
+              <w:rPr>
+                <w:b/>
+              </w:rPr>
+              <w:t xml:space="preserve">rho_st</w:t>
+            </w:r>
+          </w:p>
+        </w:tc>
+        <w:tc>
+          <w:p>
+            <w:pPr>
+              <w:pStyle w:val="Compact"/>
+              <w:jc w:val="center"/>
+            </w:pPr>
+            <w:r>
+              <w:t xml:space="preserve">1e+00</w:t>
+            </w:r>
+          </w:p>
+        </w:tc>
+        <w:tc>
+          <w:p>
+            <w:pPr>
+              <w:pStyle w:val="Compact"/>
+              <w:jc w:val="center"/>
+            </w:pPr>
+            <w:r>
+              <w:t xml:space="preserve">6e-03</w:t>
+            </w:r>
+          </w:p>
+        </w:tc>
+        <w:tc>
+          <w:p>
+            <w:pPr>
+              <w:pStyle w:val="Compact"/>
+              <w:jc w:val="center"/>
+            </w:pPr>
+            <w:r>
+              <w:t xml:space="preserve">2e+02</w:t>
+            </w:r>
+          </w:p>
+        </w:tc>
+      </w:tr>
+      <w:tr>
+        <w:tc>
+          <w:p>
+            <w:pPr>
+              <w:pStyle w:val="Compact"/>
+              <w:jc w:val="center"/>
+            </w:pPr>
+            <w:r>
+              <w:rPr>
+                <w:b/>
+              </w:rPr>
+              <w:t xml:space="preserve">theta_st</w:t>
+            </w:r>
+          </w:p>
+        </w:tc>
+        <w:tc>
+          <w:p>
+            <w:pPr>
+              <w:pStyle w:val="Compact"/>
+              <w:jc w:val="center"/>
+            </w:pPr>
+            <w:r>
+              <w:t xml:space="preserve">1e-01</w:t>
+            </w:r>
+          </w:p>
+        </w:tc>
+        <w:tc>
+          <w:p>
+            <w:pPr>
+              <w:pStyle w:val="Compact"/>
+              <w:jc w:val="center"/>
+            </w:pPr>
+            <w:r>
+              <w:t xml:space="preserve">2e-02</w:t>
+            </w:r>
+          </w:p>
+        </w:tc>
+        <w:tc>
+          <w:p>
+            <w:pPr>
+              <w:pStyle w:val="Compact"/>
+              <w:jc w:val="center"/>
+            </w:pPr>
+            <w:r>
+              <w:t xml:space="preserve">5e+00</w:t>
+            </w:r>
+          </w:p>
+        </w:tc>
+      </w:tr>
+      <w:tr>
+        <w:tc>
+          <w:p>
+            <w:pPr>
+              <w:pStyle w:val="Compact"/>
+              <w:jc w:val="center"/>
+            </w:pPr>
+            <w:r>
+              <w:rPr>
+                <w:b/>
+              </w:rPr>
+              <w:t xml:space="preserve">SDinput_st</w:t>
+            </w:r>
+          </w:p>
+        </w:tc>
+        <w:tc>
+          <w:p>
+            <w:pPr>
+              <w:pStyle w:val="Compact"/>
+              <w:jc w:val="center"/>
+            </w:pPr>
+            <w:r>
+              <w:t xml:space="preserve">7e-01</w:t>
+            </w:r>
+          </w:p>
+        </w:tc>
+        <w:tc>
+          <w:p>
+            <w:pPr>
+              <w:pStyle w:val="Compact"/>
+              <w:jc w:val="center"/>
+            </w:pPr>
+            <w:r>
+              <w:t xml:space="preserve">7e-02</w:t>
+            </w:r>
+          </w:p>
+        </w:tc>
+        <w:tc>
+          <w:p>
+            <w:pPr>
+              <w:pStyle w:val="Compact"/>
+              <w:jc w:val="center"/>
+            </w:pPr>
+            <w:r>
+              <w:t xml:space="preserve">1e+01</w:t>
+            </w:r>
+          </w:p>
+        </w:tc>
+      </w:tr>
+      <w:tr>
+        <w:tc>
+          <w:p>
+            <w:pPr>
+              <w:pStyle w:val="Compact"/>
+              <w:jc w:val="center"/>
+            </w:pPr>
+            <w:r>
+              <w:rPr>
+                <w:b/>
+              </w:rPr>
+              <w:t xml:space="preserve">sigmaIID</w:t>
+            </w:r>
+          </w:p>
+        </w:tc>
+        <w:tc>
+          <w:p>
+            <w:pPr>
+              <w:pStyle w:val="Compact"/>
+              <w:jc w:val="center"/>
+            </w:pPr>
+            <w:r>
+              <w:t xml:space="preserve">5e-01</w:t>
+            </w:r>
+          </w:p>
+        </w:tc>
+        <w:tc>
+          <w:p>
+            <w:pPr>
+              <w:pStyle w:val="Compact"/>
+              <w:jc w:val="center"/>
+            </w:pPr>
+            <w:r>
+              <w:t xml:space="preserve">4e-02</w:t>
+            </w:r>
+          </w:p>
+        </w:tc>
+        <w:tc>
+          <w:p>
+            <w:pPr>
+              <w:pStyle w:val="Compact"/>
+              <w:jc w:val="center"/>
+            </w:pPr>
+            <w:r>
+              <w:t xml:space="preserve">1e+01</w:t>
+            </w:r>
+          </w:p>
+        </w:tc>
+      </w:tr>
+    </w:tbl>
+    <w:tbl>
+      <w:tblPr>
+        <w:tblStyle w:val="TableNormal"/>
+        <w:tblW w:type="pct" w:w="0.0"/>
+        <w:tblLook w:firstRow="1"/>
+      </w:tblPr>
+      <w:tblGrid/>
+      <w:tr>
+        <w:trPr>
+          <w:cnfStyle w:firstRow="1"/>
+        </w:trPr>
+        <w:tc>
+          <w:tcPr>
+            <w:tcBorders>
+              <w:bottom w:val="single"/>
+            </w:tcBorders>
+            <w:vAlign w:val="bottom"/>
+          </w:tcPr>
+          <w:p>
+            <w:pPr>
+              <w:pStyle w:val="Compact"/>
+              <w:jc w:val="center"/>
+            </w:pPr>
+            <w:r>
+              <w:t xml:space="preserve"> </w:t>
+            </w:r>
+          </w:p>
+        </w:tc>
+        <w:tc>
+          <w:tcPr>
+            <w:tcBorders>
+              <w:bottom w:val="single"/>
+            </w:tcBorders>
+            <w:vAlign w:val="bottom"/>
+          </w:tcPr>
+          <w:p>
+            <w:pPr>
+              <w:pStyle w:val="Compact"/>
+              <w:jc w:val="center"/>
+            </w:pPr>
+            <w:r>
+              <w:t xml:space="preserve">Pr(&gt;</w:t>
+            </w:r>
+          </w:p>
+        </w:tc>
+      </w:tr>
+      <w:tr>
+        <w:tc>
+          <w:p>
+            <w:pPr>
+              <w:pStyle w:val="Compact"/>
+              <w:jc w:val="center"/>
+            </w:pPr>
+            <w:r>
+              <w:rPr>
+                <w:b/>
+              </w:rPr>
+              <w:t xml:space="preserve">mean_N</w:t>
+            </w:r>
+          </w:p>
+        </w:tc>
+        <w:tc>
+          <w:p>
+            <w:pPr>
+              <w:pStyle w:val="Compact"/>
+              <w:jc w:val="center"/>
+            </w:pPr>
+            <w:r>
+              <w:t xml:space="preserve">1e-08</w:t>
+            </w:r>
+          </w:p>
+        </w:tc>
+      </w:tr>
+      <w:tr>
+        <w:tc>
+          <w:p>
+            <w:pPr>
+              <w:pStyle w:val="Compact"/>
+              <w:jc w:val="center"/>
+            </w:pPr>
+            <w:r>
+              <w:rPr>
+                <w:b/>
+              </w:rPr>
+              <w:t xml:space="preserve">log_mean</w:t>
+            </w:r>
+          </w:p>
+        </w:tc>
+        <w:tc>
+          <w:p>
+            <w:pPr>
+              <w:pStyle w:val="Compact"/>
+              <w:jc w:val="center"/>
+            </w:pPr>
+            <w:r>
+              <w:t xml:space="preserve">2e-29</w:t>
+            </w:r>
+          </w:p>
+        </w:tc>
+      </w:tr>
+      <w:tr>
+        <w:tc>
+          <w:p>
+            <w:pPr>
+              <w:pStyle w:val="Compact"/>
+              <w:jc w:val="center"/>
+            </w:pPr>
+            <w:r>
+              <w:rPr>
+                <w:b/>
+              </w:rPr>
+              <w:t xml:space="preserve">mu</w:t>
+            </w:r>
+          </w:p>
+        </w:tc>
+        <w:tc>
+          <w:p>
+            <w:pPr>
+              <w:pStyle w:val="Compact"/>
+              <w:jc w:val="center"/>
+            </w:pPr>
+            <w:r>
+              <w:t xml:space="preserve">9e-04</w:t>
+            </w:r>
+          </w:p>
+        </w:tc>
+      </w:tr>
+      <w:tr>
+        <w:tc>
+          <w:p>
+            <w:pPr>
+              <w:pStyle w:val="Compact"/>
+              <w:jc w:val="center"/>
+            </w:pPr>
+            <w:r>
+              <w:rPr>
+                <w:b/>
+              </w:rPr>
+              <w:t xml:space="preserve">gamma_j</w:t>
+            </w:r>
+          </w:p>
+        </w:tc>
+        <w:tc>
+          <w:p>
+            <w:pPr>
+              <w:pStyle w:val="Compact"/>
+              <w:jc w:val="center"/>
+            </w:pPr>
+            <w:r>
+              <w:t xml:space="preserve">5e-13</w:t>
+            </w:r>
+          </w:p>
+        </w:tc>
+      </w:tr>
+      <w:tr>
+        <w:tc>
+          <w:p>
+            <w:pPr>
+              <w:pStyle w:val="Compact"/>
+              <w:jc w:val="center"/>
+            </w:pPr>
+            <w:r>
+              <w:rPr>
+                <w:b/>
+              </w:rPr>
+              <w:t xml:space="preserve">gamma_j</w:t>
+            </w:r>
+          </w:p>
+        </w:tc>
+        <w:tc>
+          <w:p>
+            <w:pPr>
+              <w:pStyle w:val="Compact"/>
+              <w:jc w:val="center"/>
+            </w:pPr>
+            <w:r>
+              <w:t xml:space="preserve">6e-01</w:t>
+            </w:r>
+          </w:p>
+        </w:tc>
+      </w:tr>
+      <w:tr>
+        <w:tc>
+          <w:p>
+            <w:pPr>
+              <w:pStyle w:val="Compact"/>
+              <w:jc w:val="center"/>
+            </w:pPr>
+            <w:r>
+              <w:rPr>
+                <w:b/>
+              </w:rPr>
+              <w:t xml:space="preserve">gamma_j</w:t>
+            </w:r>
+          </w:p>
+        </w:tc>
+        <w:tc>
+          <w:p>
+            <w:pPr>
+              <w:pStyle w:val="Compact"/>
+              <w:jc w:val="center"/>
+            </w:pPr>
+            <w:r>
+              <w:t xml:space="preserve">8e-01</w:t>
+            </w:r>
+          </w:p>
+        </w:tc>
+      </w:tr>
+      <w:tr>
+        <w:tc>
+          <w:p>
+            <w:pPr>
+              <w:pStyle w:val="Compact"/>
+              <w:jc w:val="center"/>
+            </w:pPr>
+            <w:r>
+              <w:rPr>
+                <w:b/>
+              </w:rPr>
+              <w:t xml:space="preserve">gamma_j</w:t>
+            </w:r>
+          </w:p>
+        </w:tc>
+        <w:tc>
+          <w:p>
+            <w:pPr>
+              <w:pStyle w:val="Compact"/>
+              <w:jc w:val="center"/>
+            </w:pPr>
+            <w:r>
+              <w:t xml:space="preserve">6e-01</w:t>
+            </w:r>
+          </w:p>
+        </w:tc>
+      </w:tr>
+      <w:tr>
+        <w:tc>
+          <w:p>
+            <w:pPr>
+              <w:pStyle w:val="Compact"/>
+              <w:jc w:val="center"/>
+            </w:pPr>
+            <w:r>
+              <w:rPr>
+                <w:b/>
+              </w:rPr>
+              <w:t xml:space="preserve">gamma_j</w:t>
+            </w:r>
+          </w:p>
+        </w:tc>
+        <w:tc>
+          <w:p>
+            <w:pPr>
+              <w:pStyle w:val="Compact"/>
+              <w:jc w:val="center"/>
+            </w:pPr>
+            <w:r>
+              <w:t xml:space="preserve">2e-05</w:t>
+            </w:r>
+          </w:p>
+        </w:tc>
+      </w:tr>
+      <w:tr>
+        <w:tc>
+          <w:p>
+            <w:pPr>
+              <w:pStyle w:val="Compact"/>
+              <w:jc w:val="center"/>
+            </w:pPr>
+            <w:r>
+              <w:rPr>
+                <w:b/>
+              </w:rPr>
+              <w:t xml:space="preserve">gamma_j</w:t>
+            </w:r>
+          </w:p>
+        </w:tc>
+        <w:tc>
+          <w:p>
+            <w:pPr>
+              <w:pStyle w:val="Compact"/>
+              <w:jc w:val="center"/>
+            </w:pPr>
+            <w:r>
+              <w:t xml:space="preserve">9e-01</w:t>
+            </w:r>
+          </w:p>
+        </w:tc>
+      </w:tr>
+      <w:tr>
+        <w:tc>
+          <w:p>
+            <w:pPr>
+              <w:pStyle w:val="Compact"/>
+              <w:jc w:val="center"/>
+            </w:pPr>
+            <w:r>
+              <w:rPr>
+                <w:b/>
+              </w:rPr>
+              <w:t xml:space="preserve">gamma_j</w:t>
+            </w:r>
+          </w:p>
+        </w:tc>
+        <w:tc>
+          <w:p>
+            <w:pPr>
+              <w:pStyle w:val="Compact"/>
+              <w:jc w:val="center"/>
+            </w:pPr>
+            <w:r>
+              <w:t xml:space="preserve">8e-01</w:t>
+            </w:r>
+          </w:p>
+        </w:tc>
+      </w:tr>
+      <w:tr>
+        <w:tc>
+          <w:p>
+            <w:pPr>
+              <w:pStyle w:val="Compact"/>
+              <w:jc w:val="center"/>
+            </w:pPr>
+            <w:r>
+              <w:rPr>
+                <w:b/>
+              </w:rPr>
+              <w:t xml:space="preserve">gamma_j</w:t>
+            </w:r>
+          </w:p>
+        </w:tc>
+        <w:tc>
+          <w:p>
+            <w:pPr>
+              <w:pStyle w:val="Compact"/>
+              <w:jc w:val="center"/>
+            </w:pPr>
+            <w:r>
+              <w:t xml:space="preserve">3e-01</w:t>
+            </w:r>
+          </w:p>
+        </w:tc>
+      </w:tr>
+      <w:tr>
+        <w:tc>
+          <w:p>
+            <w:pPr>
+              <w:pStyle w:val="Compact"/>
+              <w:jc w:val="center"/>
+            </w:pPr>
+            <w:r>
+              <w:rPr>
+                <w:b/>
+              </w:rPr>
+              <w:t xml:space="preserve">detectrate</w:t>
+            </w:r>
+          </w:p>
+        </w:tc>
+        <w:tc>
+          <w:p>
+            <w:pPr>
+              <w:pStyle w:val="Compact"/>
+              <w:jc w:val="center"/>
+            </w:pPr>
+            <w:r>
+              <w:t xml:space="preserve">0e+00</w:t>
+            </w:r>
+          </w:p>
+        </w:tc>
+      </w:tr>
+      <w:tr>
+        <w:tc>
+          <w:p>
+            <w:pPr>
+              <w:pStyle w:val="Compact"/>
+              <w:jc w:val="center"/>
+            </w:pPr>
+            <w:r>
+              <w:rPr>
+                <w:b/>
+              </w:rPr>
+              <w:t xml:space="preserve">extradetectionSD</w:t>
+            </w:r>
+          </w:p>
+        </w:tc>
+        <w:tc>
+          <w:p>
+            <w:pPr>
+              <w:pStyle w:val="Compact"/>
+              <w:jc w:val="center"/>
+            </w:pPr>
+            <w:r>
+              <w:t xml:space="preserve">4e-49</w:t>
+            </w:r>
+          </w:p>
+        </w:tc>
+      </w:tr>
+      <w:tr>
+        <w:tc>
+          <w:p>
+            <w:pPr>
+              <w:pStyle w:val="Compact"/>
+              <w:jc w:val="center"/>
+            </w:pPr>
+            <w:r>
+              <w:rPr>
+                <w:b/>
+              </w:rPr>
+              <w:t xml:space="preserve">sigmaIID</w:t>
+            </w:r>
+          </w:p>
+        </w:tc>
+        <w:tc>
+          <w:p>
+            <w:pPr>
+              <w:pStyle w:val="Compact"/>
+              <w:jc w:val="center"/>
+            </w:pPr>
+            <w:r>
+              <w:t xml:space="preserve">6e-37</w:t>
+            </w:r>
+          </w:p>
+        </w:tc>
+      </w:tr>
+      <w:tr>
+        <w:tc>
+          <w:p>
+            <w:pPr>
+              <w:pStyle w:val="Compact"/>
+              <w:jc w:val="center"/>
+            </w:pPr>
+            <w:r>
+              <w:rPr>
+                <w:b/>
+              </w:rPr>
+              <w:t xml:space="preserve">log_theta_vec</w:t>
+            </w:r>
+          </w:p>
+        </w:tc>
+        <w:tc>
+          <w:p>
+            <w:pPr>
+              <w:pStyle w:val="Compact"/>
+              <w:jc w:val="center"/>
+            </w:pPr>
+            <w:r>
+              <w:t xml:space="preserve">NaN</w:t>
+            </w:r>
+          </w:p>
+        </w:tc>
+      </w:tr>
+      <w:tr>
+        <w:tc>
+          <w:p>
+            <w:pPr>
+              <w:pStyle w:val="Compact"/>
+              <w:jc w:val="center"/>
+            </w:pPr>
+            <w:r>
+              <w:rPr>
+                <w:b/>
+              </w:rPr>
+              <w:t xml:space="preserve">log_theta_vec</w:t>
+            </w:r>
+          </w:p>
+        </w:tc>
+        <w:tc>
+          <w:p>
+            <w:pPr>
+              <w:pStyle w:val="Compact"/>
+              <w:jc w:val="center"/>
+            </w:pPr>
+            <w:r>
+              <w:t xml:space="preserve">9e-28</w:t>
+            </w:r>
+          </w:p>
+        </w:tc>
+      </w:tr>
+      <w:tr>
+        <w:tc>
+          <w:p>
+            <w:pPr>
+              <w:pStyle w:val="Compact"/>
+              <w:jc w:val="center"/>
+            </w:pPr>
+            <w:r>
+              <w:rPr>
+                <w:b/>
+              </w:rPr>
+              <w:t xml:space="preserve">theta</w:t>
+            </w:r>
+          </w:p>
+        </w:tc>
+        <w:tc>
+          <w:p>
+            <w:pPr>
+              <w:pStyle w:val="Compact"/>
+              <w:jc w:val="center"/>
+            </w:pPr>
+            <w:r>
+              <w:t xml:space="preserve">0e+00</w:t>
+            </w:r>
+          </w:p>
+        </w:tc>
+      </w:tr>
+      <w:tr>
+        <w:tc>
+          <w:p>
+            <w:pPr>
+              <w:pStyle w:val="Compact"/>
+              <w:jc w:val="center"/>
+            </w:pPr>
+            <w:r>
+              <w:rPr>
+                <w:b/>
+              </w:rPr>
+              <w:t xml:space="preserve">SDinput</w:t>
+            </w:r>
+          </w:p>
+        </w:tc>
+        <w:tc>
+          <w:p>
+            <w:pPr>
+              <w:pStyle w:val="Compact"/>
+              <w:jc w:val="center"/>
+            </w:pPr>
+            <w:r>
+              <w:t xml:space="preserve">0e+00</w:t>
+            </w:r>
+          </w:p>
+        </w:tc>
+      </w:tr>
+      <w:tr>
+        <w:tc>
+          <w:p>
+            <w:pPr>
+              <w:pStyle w:val="Compact"/>
+              <w:jc w:val="center"/>
+            </w:pPr>
+            <w:r>
+              <w:rPr>
+                <w:b/>
+              </w:rPr>
+              <w:t xml:space="preserve">rhot</w:t>
+            </w:r>
+          </w:p>
+        </w:tc>
+        <w:tc>
+          <w:p>
+            <w:pPr>
+              <w:pStyle w:val="Compact"/>
+              <w:jc w:val="center"/>
+            </w:pPr>
+            <w:r>
+              <w:t xml:space="preserve">8e-01</w:t>
+            </w:r>
+          </w:p>
+        </w:tc>
+      </w:tr>
+      <w:tr>
+        <w:tc>
+          <w:p>
+            <w:pPr>
+              <w:pStyle w:val="Compact"/>
+              <w:jc w:val="center"/>
+            </w:pPr>
+            <w:r>
+              <w:rPr>
+                <w:b/>
+              </w:rPr>
+              <w:t xml:space="preserve">sigmat</w:t>
+            </w:r>
+          </w:p>
+        </w:tc>
+        <w:tc>
+          <w:p>
+            <w:pPr>
+              <w:pStyle w:val="Compact"/>
+              <w:jc w:val="center"/>
+            </w:pPr>
+            <w:r>
+              <w:t xml:space="preserve">7e-09</w:t>
+            </w:r>
+          </w:p>
+        </w:tc>
+      </w:tr>
+      <w:tr>
+        <w:tc>
+          <w:p>
+            <w:pPr>
+              <w:pStyle w:val="Compact"/>
+              <w:jc w:val="center"/>
+            </w:pPr>
+            <w:r>
+              <w:rPr>
+                <w:b/>
+              </w:rPr>
+              <w:t xml:space="preserve">rho_st</w:t>
+            </w:r>
+          </w:p>
+        </w:tc>
+        <w:tc>
+          <w:p>
+            <w:pPr>
+              <w:pStyle w:val="Compact"/>
+              <w:jc w:val="center"/>
+            </w:pPr>
+            <w:r>
+              <w:t xml:space="preserve">0e+00</w:t>
+            </w:r>
+          </w:p>
+        </w:tc>
+      </w:tr>
+      <w:tr>
+        <w:tc>
+          <w:p>
+            <w:pPr>
+              <w:pStyle w:val="Compact"/>
+              <w:jc w:val="center"/>
+            </w:pPr>
+            <w:r>
+              <w:rPr>
+                <w:b/>
+              </w:rPr>
+              <w:t xml:space="preserve">theta_st</w:t>
+            </w:r>
+          </w:p>
+        </w:tc>
+        <w:tc>
+          <w:p>
+            <w:pPr>
+              <w:pStyle w:val="Compact"/>
+              <w:jc w:val="center"/>
+            </w:pPr>
+            <w:r>
+              <w:t xml:space="preserve">1e-07</w:t>
+            </w:r>
+          </w:p>
+        </w:tc>
+      </w:tr>
+      <w:tr>
+        <w:tc>
+          <w:p>
+            <w:pPr>
+              <w:pStyle w:val="Compact"/>
+              <w:jc w:val="center"/>
+            </w:pPr>
+            <w:r>
+              <w:rPr>
+                <w:b/>
+              </w:rPr>
+              <w:t xml:space="preserve">SDinput_st</w:t>
+            </w:r>
+          </w:p>
+        </w:tc>
+        <w:tc>
+          <w:p>
+            <w:pPr>
+              <w:pStyle w:val="Compact"/>
+              <w:jc w:val="center"/>
+            </w:pPr>
+            <w:r>
+              <w:t xml:space="preserve">1e-23</w:t>
+            </w:r>
+          </w:p>
+        </w:tc>
+      </w:tr>
+      <w:tr>
+        <w:tc>
+          <w:p>
+            <w:pPr>
+              <w:pStyle w:val="Compact"/>
+              <w:jc w:val="center"/>
+            </w:pPr>
+            <w:r>
+              <w:rPr>
+                <w:b/>
+              </w:rPr>
+              <w:t xml:space="preserve">sigmaIID</w:t>
+            </w:r>
+          </w:p>
+        </w:tc>
+        <w:tc>
+          <w:p>
+            <w:pPr>
+              <w:pStyle w:val="Compact"/>
+              <w:jc w:val="center"/>
+            </w:pPr>
+            <w:r>
+              <w:t xml:space="preserve">6e-37</w:t>
+            </w:r>
+          </w:p>
+        </w:tc>
+      </w:tr>
+    </w:tbl>
     <w:p>
       <w:pPr>
         <w:pStyle w:val="BodyText"/>
@@ -3458,14 +5680,14 @@
       <w:r>
         <w:drawing>
           <wp:inline>
-            <wp:extent cx="4610100" cy="3695700"/>
+            <wp:extent cx="4620126" cy="3696101"/>
             <wp:effectExtent b="0" l="0" r="0" t="0"/>
             <wp:docPr descr="" id="1" name="Picture"/>
             <a:graphic>
               <a:graphicData uri="http://schemas.openxmlformats.org/drawingml/2006/picture">
                 <pic:pic>
                   <pic:nvPicPr>
-                    <pic:cNvPr descr="Susquehanna_Summary_files/figure-docx/observed%20decay%20plot-1.png" id="0" name="Picture"/>
+                    <pic:cNvPr descr="Susquehanna_Summary_files/figure-docx/observed%20dist%20decay%20plot-1.png" id="0" name="Picture"/>
                     <pic:cNvPicPr>
                       <a:picLocks noChangeArrowheads="1" noChangeAspect="1"/>
                     </pic:cNvPicPr>
@@ -3479,7 +5701,7 @@
                   <pic:spPr bwMode="auto">
                     <a:xfrm>
                       <a:off x="0" y="0"/>
-                      <a:ext cx="4610100" cy="3695700"/>
+                      <a:ext cx="4620126" cy="3696101"/>
                     </a:xfrm>
                     <a:prstGeom prst="rect">
                       <a:avLst/>
@@ -3502,10 +5724,10 @@
       <w:pPr>
         <w:pStyle w:val="Heading2"/>
       </w:pPr>
-      <w:bookmarkStart w:id="28" w:name="abundances-over-time"/>
+      <w:bookmarkStart w:id="28" w:name="plot-adult-and-yoy-temporal-decay-rate"/>
       <w:bookmarkEnd w:id="28"/>
       <w:r>
-        <w:t xml:space="preserve">Abundances over time</w:t>
+        <w:t xml:space="preserve">Plot Adult and YOY temporal decay rate</w:t>
       </w:r>
     </w:p>
     <w:p>
@@ -3515,14 +5737,14 @@
       <w:r>
         <w:drawing>
           <wp:inline>
-            <wp:extent cx="4610100" cy="3695700"/>
+            <wp:extent cx="4620126" cy="3696101"/>
             <wp:effectExtent b="0" l="0" r="0" t="0"/>
             <wp:docPr descr="" id="1" name="Picture"/>
             <a:graphic>
               <a:graphicData uri="http://schemas.openxmlformats.org/drawingml/2006/picture">
                 <pic:pic>
                   <pic:nvPicPr>
-                    <pic:cNvPr descr="Susquehanna_Summary_files/figure-docx/abundance%20over%20time-1.png" id="0" name="Picture"/>
+                    <pic:cNvPr descr="Susquehanna_Summary_files/figure-docx/observed%20time%20decay%20plot-1.png" id="0" name="Picture"/>
                     <pic:cNvPicPr>
                       <a:picLocks noChangeArrowheads="1" noChangeAspect="1"/>
                     </pic:cNvPicPr>
@@ -3536,7 +5758,7 @@
                   <pic:spPr bwMode="auto">
                     <a:xfrm>
                       <a:off x="0" y="0"/>
-                      <a:ext cx="4610100" cy="3695700"/>
+                      <a:ext cx="4620126" cy="3696101"/>
                     </a:xfrm>
                     <a:prstGeom prst="rect">
                       <a:avLst/>
@@ -3554,38 +5776,23 @@
           </wp:inline>
         </w:drawing>
       </w:r>
-    </w:p>
-    <w:p>
-      <w:pPr>
-        <w:pStyle w:val="Heading2"/>
-      </w:pPr>
-      <w:bookmarkStart w:id="30" w:name="evaluate-model-fit"/>
-      <w:bookmarkEnd w:id="30"/>
-      <w:r>
-        <w:t xml:space="preserve">Evaluate Model Fit</w:t>
-      </w:r>
-    </w:p>
-    <w:p>
-      <w:pPr>
-        <w:pStyle w:val="FirstParagraph"/>
-      </w:pPr>
       <w:r>
         <w:drawing>
           <wp:inline>
-            <wp:extent cx="4610100" cy="3695700"/>
+            <wp:extent cx="4620126" cy="3696101"/>
             <wp:effectExtent b="0" l="0" r="0" t="0"/>
             <wp:docPr descr="" id="1" name="Picture"/>
             <a:graphic>
               <a:graphicData uri="http://schemas.openxmlformats.org/drawingml/2006/picture">
                 <pic:pic>
                   <pic:nvPicPr>
-                    <pic:cNvPr descr="Susquehanna_Summary_files/figure-docx/fitted%20eval-1.png" id="0" name="Picture"/>
+                    <pic:cNvPr descr="Susquehanna_Summary_files/figure-docx/observed%20time%20decay%20plot-2.png" id="0" name="Picture"/>
                     <pic:cNvPicPr>
                       <a:picLocks noChangeArrowheads="1" noChangeAspect="1"/>
                     </pic:cNvPicPr>
                   </pic:nvPicPr>
                   <pic:blipFill>
-                    <a:blip r:embed="rId31"/>
+                    <a:blip r:embed="rId30"/>
                     <a:stretch>
                       <a:fillRect/>
                     </a:stretch>
@@ -3593,7 +5800,7 @@
                   <pic:spPr bwMode="auto">
                     <a:xfrm>
                       <a:off x="0" y="0"/>
-                      <a:ext cx="4610100" cy="3695700"/>
+                      <a:ext cx="4620126" cy="3696101"/>
                     </a:xfrm>
                     <a:prstGeom prst="rect">
                       <a:avLst/>
@@ -3611,17 +5818,32 @@
           </wp:inline>
         </w:drawing>
       </w:r>
+    </w:p>
+    <w:p>
+      <w:pPr>
+        <w:pStyle w:val="Heading3"/>
+      </w:pPr>
+      <w:bookmarkStart w:id="31" w:name="combine-plots"/>
+      <w:bookmarkEnd w:id="31"/>
+      <w:r>
+        <w:t xml:space="preserve">Combine plots</w:t>
+      </w:r>
+    </w:p>
+    <w:p>
+      <w:pPr>
+        <w:pStyle w:val="FirstParagraph"/>
+      </w:pPr>
       <w:r>
         <w:drawing>
           <wp:inline>
-            <wp:extent cx="4610100" cy="3695700"/>
+            <wp:extent cx="4620126" cy="3696101"/>
             <wp:effectExtent b="0" l="0" r="0" t="0"/>
             <wp:docPr descr="" id="1" name="Picture"/>
             <a:graphic>
               <a:graphicData uri="http://schemas.openxmlformats.org/drawingml/2006/picture">
                 <pic:pic>
                   <pic:nvPicPr>
-                    <pic:cNvPr descr="Susquehanna_Summary_files/figure-docx/fitted%20eval-2.png" id="0" name="Picture"/>
+                    <pic:cNvPr descr="Susquehanna_Summary_files/figure-docx/combined%20decay%20plots-1.png" id="0" name="Picture"/>
                     <pic:cNvPicPr>
                       <a:picLocks noChangeArrowheads="1" noChangeAspect="1"/>
                     </pic:cNvPicPr>
@@ -3635,7 +5857,163 @@
                   <pic:spPr bwMode="auto">
                     <a:xfrm>
                       <a:off x="0" y="0"/>
-                      <a:ext cx="4610100" cy="3695700"/>
+                      <a:ext cx="4620126" cy="3696101"/>
+                    </a:xfrm>
+                    <a:prstGeom prst="rect">
+                      <a:avLst/>
+                    </a:prstGeom>
+                    <a:noFill/>
+                    <a:ln w="9525">
+                      <a:noFill/>
+                      <a:headEnd/>
+                      <a:tailEnd/>
+                    </a:ln>
+                  </pic:spPr>
+                </pic:pic>
+              </a:graphicData>
+            </a:graphic>
+          </wp:inline>
+        </w:drawing>
+      </w:r>
+    </w:p>
+    <w:p>
+      <w:pPr>
+        <w:pStyle w:val="Heading2"/>
+      </w:pPr>
+      <w:bookmarkStart w:id="33" w:name="abundances-over-time"/>
+      <w:bookmarkEnd w:id="33"/>
+      <w:r>
+        <w:t xml:space="preserve">Abundances over time</w:t>
+      </w:r>
+    </w:p>
+    <w:p>
+      <w:pPr>
+        <w:pStyle w:val="FirstParagraph"/>
+      </w:pPr>
+      <w:r>
+        <w:drawing>
+          <wp:inline>
+            <wp:extent cx="4620126" cy="3696101"/>
+            <wp:effectExtent b="0" l="0" r="0" t="0"/>
+            <wp:docPr descr="" id="1" name="Picture"/>
+            <a:graphic>
+              <a:graphicData uri="http://schemas.openxmlformats.org/drawingml/2006/picture">
+                <pic:pic>
+                  <pic:nvPicPr>
+                    <pic:cNvPr descr="Susquehanna_Summary_files/figure-docx/abundance%20over%20time-1.png" id="0" name="Picture"/>
+                    <pic:cNvPicPr>
+                      <a:picLocks noChangeArrowheads="1" noChangeAspect="1"/>
+                    </pic:cNvPicPr>
+                  </pic:nvPicPr>
+                  <pic:blipFill>
+                    <a:blip r:embed="rId34"/>
+                    <a:stretch>
+                      <a:fillRect/>
+                    </a:stretch>
+                  </pic:blipFill>
+                  <pic:spPr bwMode="auto">
+                    <a:xfrm>
+                      <a:off x="0" y="0"/>
+                      <a:ext cx="4620126" cy="3696101"/>
+                    </a:xfrm>
+                    <a:prstGeom prst="rect">
+                      <a:avLst/>
+                    </a:prstGeom>
+                    <a:noFill/>
+                    <a:ln w="9525">
+                      <a:noFill/>
+                      <a:headEnd/>
+                      <a:tailEnd/>
+                    </a:ln>
+                  </pic:spPr>
+                </pic:pic>
+              </a:graphicData>
+            </a:graphic>
+          </wp:inline>
+        </w:drawing>
+      </w:r>
+    </w:p>
+    <w:p>
+      <w:pPr>
+        <w:pStyle w:val="Heading2"/>
+      </w:pPr>
+      <w:bookmarkStart w:id="35" w:name="evaluate-model-fit"/>
+      <w:bookmarkEnd w:id="35"/>
+      <w:r>
+        <w:t xml:space="preserve">Evaluate Model Fit</w:t>
+      </w:r>
+    </w:p>
+    <w:p>
+      <w:pPr>
+        <w:pStyle w:val="FirstParagraph"/>
+      </w:pPr>
+      <w:r>
+        <w:drawing>
+          <wp:inline>
+            <wp:extent cx="4620126" cy="3696101"/>
+            <wp:effectExtent b="0" l="0" r="0" t="0"/>
+            <wp:docPr descr="" id="1" name="Picture"/>
+            <a:graphic>
+              <a:graphicData uri="http://schemas.openxmlformats.org/drawingml/2006/picture">
+                <pic:pic>
+                  <pic:nvPicPr>
+                    <pic:cNvPr descr="Susquehanna_Summary_files/figure-docx/fitted%20eval-1.png" id="0" name="Picture"/>
+                    <pic:cNvPicPr>
+                      <a:picLocks noChangeArrowheads="1" noChangeAspect="1"/>
+                    </pic:cNvPicPr>
+                  </pic:nvPicPr>
+                  <pic:blipFill>
+                    <a:blip r:embed="rId36"/>
+                    <a:stretch>
+                      <a:fillRect/>
+                    </a:stretch>
+                  </pic:blipFill>
+                  <pic:spPr bwMode="auto">
+                    <a:xfrm>
+                      <a:off x="0" y="0"/>
+                      <a:ext cx="4620126" cy="3696101"/>
+                    </a:xfrm>
+                    <a:prstGeom prst="rect">
+                      <a:avLst/>
+                    </a:prstGeom>
+                    <a:noFill/>
+                    <a:ln w="9525">
+                      <a:noFill/>
+                      <a:headEnd/>
+                      <a:tailEnd/>
+                    </a:ln>
+                  </pic:spPr>
+                </pic:pic>
+              </a:graphicData>
+            </a:graphic>
+          </wp:inline>
+        </w:drawing>
+      </w:r>
+      <w:r>
+        <w:drawing>
+          <wp:inline>
+            <wp:extent cx="4620126" cy="3696101"/>
+            <wp:effectExtent b="0" l="0" r="0" t="0"/>
+            <wp:docPr descr="" id="1" name="Picture"/>
+            <a:graphic>
+              <a:graphicData uri="http://schemas.openxmlformats.org/drawingml/2006/picture">
+                <pic:pic>
+                  <pic:nvPicPr>
+                    <pic:cNvPr descr="Susquehanna_Summary_files/figure-docx/fitted%20eval-2.png" id="0" name="Picture"/>
+                    <pic:cNvPicPr>
+                      <a:picLocks noChangeArrowheads="1" noChangeAspect="1"/>
+                    </pic:cNvPicPr>
+                  </pic:nvPicPr>
+                  <pic:blipFill>
+                    <a:blip r:embed="rId37"/>
+                    <a:stretch>
+                      <a:fillRect/>
+                    </a:stretch>
+                  </pic:blipFill>
+                  <pic:spPr bwMode="auto">
+                    <a:xfrm>
+                      <a:off x="0" y="0"/>
+                      <a:ext cx="4620126" cy="3696101"/>
                     </a:xfrm>
                     <a:prstGeom prst="rect">
                       <a:avLst/>
@@ -3762,7 +6140,7 @@
     </w:lvl>
   </w:abstractNum>
   <w:abstractNum w:abstractNumId="990">
-    <w:nsid w:val="a1cb16a2"/>
+    <w:nsid w:val="346fdd11"/>
     <w:multiLevelType w:val="multilevel"/>
     <w:lvl w:ilvl="0">
       <w:numFmt w:val="bullet"/>
@@ -4251,7 +6629,6 @@
     <w:link w:val="VerbatimChar"/>
     <w:pPr>
       <w:wordWrap w:val="off"/>
-      <w:noProof/>
       <w:shd w:val="clear" w:fill="f8f8f8"/>
     </w:pPr>
   </w:style>

</xml_diff>